<commit_message>
more doc update + gfx sources added
</commit_message>
<xml_diff>
--- a/docs/WIP/CP01_v0.3.docx
+++ b/docs/WIP/CP01_v0.3.docx
@@ -28,6 +28,7 @@
           <w:b w:val="0"/>
         </w:rPr>
       </w:pPr>
+      <w:proofErr w:type="gramStart"/>
       <w:r>
         <w:rPr>
           <w:b w:val="0"/>
@@ -35,6 +36,7 @@
         </w:rPr>
         <w:t>for</w:t>
       </w:r>
+      <w:proofErr w:type="gramEnd"/>
       <w:r>
         <w:rPr>
           <w:b w:val="0"/>
@@ -46,12 +48,20 @@
         <w:rPr>
           <w:b w:val="0"/>
         </w:rPr>
-        <w:t>Staffr System</w:t>
-      </w:r>
+        <w:t xml:space="preserve">Project </w:t>
+      </w:r>
+      <w:proofErr w:type="spellStart"/>
       <w:r>
         <w:rPr>
           <w:b w:val="0"/>
         </w:rPr>
+        <w:t>Staffr</w:t>
+      </w:r>
+      <w:proofErr w:type="spellEnd"/>
+      <w:r>
+        <w:rPr>
+          <w:b w:val="0"/>
+        </w:rPr>
         <w:br/>
       </w:r>
     </w:p>
@@ -71,12 +81,28 @@
       <w:r>
         <w:br/>
       </w:r>
+      <w:proofErr w:type="spellStart"/>
       <w:r>
         <w:rPr>
           <w:b w:val="0"/>
         </w:rPr>
-        <w:t>Kryštof Sýkora</w:t>
-      </w:r>
+        <w:t>Kryštof</w:t>
+      </w:r>
+      <w:proofErr w:type="spellEnd"/>
+      <w:r>
+        <w:rPr>
+          <w:b w:val="0"/>
+        </w:rPr>
+        <w:t xml:space="preserve"> </w:t>
+      </w:r>
+      <w:proofErr w:type="spellStart"/>
+      <w:r>
+        <w:rPr>
+          <w:b w:val="0"/>
+        </w:rPr>
+        <w:t>Sýkora</w:t>
+      </w:r>
+      <w:proofErr w:type="spellEnd"/>
       <w:r>
         <w:rPr>
           <w:b w:val="0"/>
@@ -117,7 +143,7 @@
         <w:rPr>
           <w:b w:val="0"/>
         </w:rPr>
-        <w:t>2</w:t>
+        <w:t>3</w:t>
       </w:r>
       <w:r>
         <w:rPr>
@@ -126,13 +152,13 @@
         <w:br/>
       </w:r>
       <w:r>
-        <w:t>28</w:t>
+        <w:t>10</w:t>
       </w:r>
       <w:r>
         <w:t xml:space="preserve">. </w:t>
       </w:r>
       <w:r>
-        <w:t>7</w:t>
+        <w:t>8</w:t>
       </w:r>
       <w:r>
         <w:t>. 201</w:t>
@@ -2008,7 +2034,16 @@
               <w:spacing w:before="40" w:after="40"/>
             </w:pPr>
             <w:r>
-              <w:t>MS</w:t>
+              <w:t>M</w:t>
+            </w:r>
+            <w:r>
+              <w:t xml:space="preserve">arek </w:t>
+            </w:r>
+            <w:r>
+              <w:t>S</w:t>
+            </w:r>
+            <w:r>
+              <w:t>zeles</w:t>
             </w:r>
           </w:p>
         </w:tc>
@@ -2021,7 +2056,19 @@
               <w:spacing w:before="40" w:after="40"/>
             </w:pPr>
             <w:r>
-              <w:t>26.7.2017</w:t>
+              <w:t>26.</w:t>
+            </w:r>
+            <w:r>
+              <w:t xml:space="preserve"> </w:t>
+            </w:r>
+            <w:r>
+              <w:t>7.</w:t>
+            </w:r>
+            <w:r>
+              <w:t xml:space="preserve"> </w:t>
+            </w:r>
+            <w:r>
+              <w:t>2017</w:t>
             </w:r>
           </w:p>
         </w:tc>
@@ -2033,6 +2080,9 @@
             <w:pPr>
               <w:spacing w:before="40" w:after="40"/>
             </w:pPr>
+            <w:r>
+              <w:t>First chapters written</w:t>
+            </w:r>
           </w:p>
         </w:tc>
         <w:tc>
@@ -2058,9 +2108,25 @@
             <w:pPr>
               <w:spacing w:before="40" w:after="40"/>
             </w:pPr>
+            <w:proofErr w:type="spellStart"/>
             <w:r>
-              <w:t>KS</w:t>
+              <w:t>K</w:t>
             </w:r>
+            <w:r>
+              <w:t>ryštof</w:t>
+            </w:r>
+            <w:proofErr w:type="spellEnd"/>
+            <w:r>
+              <w:t xml:space="preserve"> </w:t>
+            </w:r>
+            <w:proofErr w:type="spellStart"/>
+            <w:r>
+              <w:t>S</w:t>
+            </w:r>
+            <w:r>
+              <w:t>ýkora</w:t>
+            </w:r>
+            <w:proofErr w:type="spellEnd"/>
           </w:p>
         </w:tc>
         <w:tc>
@@ -2072,10 +2138,25 @@
               <w:spacing w:before="40" w:after="40"/>
             </w:pPr>
             <w:r>
-              <w:t>9.8</w:t>
+              <w:t>10</w:t>
             </w:r>
             <w:r>
-              <w:t>.2017</w:t>
+              <w:t>.</w:t>
+            </w:r>
+            <w:r>
+              <w:t xml:space="preserve"> </w:t>
+            </w:r>
+            <w:r>
+              <w:t>8</w:t>
+            </w:r>
+            <w:r>
+              <w:t>.</w:t>
+            </w:r>
+            <w:r>
+              <w:t xml:space="preserve"> </w:t>
+            </w:r>
+            <w:r>
+              <w:t>2017</w:t>
             </w:r>
           </w:p>
         </w:tc>
@@ -2116,7 +2197,16 @@
               <w:spacing w:before="40" w:after="40"/>
             </w:pPr>
             <w:r>
-              <w:t>MS</w:t>
+              <w:t>M</w:t>
+            </w:r>
+            <w:r>
+              <w:t xml:space="preserve">arek </w:t>
+            </w:r>
+            <w:r>
+              <w:t>S</w:t>
+            </w:r>
+            <w:r>
+              <w:t>zeles</w:t>
             </w:r>
           </w:p>
         </w:tc>
@@ -2129,7 +2219,22 @@
               <w:spacing w:before="40" w:after="40"/>
             </w:pPr>
             <w:r>
-              <w:t>10.8.2017</w:t>
+              <w:t>11</w:t>
+            </w:r>
+            <w:r>
+              <w:t>.</w:t>
+            </w:r>
+            <w:r>
+              <w:t xml:space="preserve"> </w:t>
+            </w:r>
+            <w:r>
+              <w:t>8.</w:t>
+            </w:r>
+            <w:r>
+              <w:t xml:space="preserve"> </w:t>
+            </w:r>
+            <w:r>
+              <w:t>2017</w:t>
             </w:r>
           </w:p>
         </w:tc>
@@ -2141,6 +2246,9 @@
             <w:pPr>
               <w:spacing w:before="40" w:after="40"/>
             </w:pPr>
+            <w:r>
+              <w:t>First half of chapters done</w:t>
+            </w:r>
           </w:p>
         </w:tc>
         <w:tc>
@@ -2151,6 +2259,9 @@
             <w:pPr>
               <w:spacing w:before="40" w:after="40"/>
             </w:pPr>
+            <w:r>
+              <w:t>0.4</w:t>
+            </w:r>
           </w:p>
         </w:tc>
       </w:tr>
@@ -2274,19 +2385,41 @@
         <w:rPr>
           <w:i w:val="0"/>
         </w:rPr>
-        <w:t xml:space="preserve"> and ReactJS</w:t>
-      </w:r>
-      <w:r>
-        <w:rPr>
-          <w:i w:val="0"/>
-        </w:rPr>
-        <w:t xml:space="preserve"> based Maven co</w:t>
-      </w:r>
-      <w:r>
-        <w:rPr>
-          <w:i w:val="0"/>
-        </w:rPr>
-        <w:t>mpilable program that allows for staff administration to a company representative with appropriate rights</w:t>
+        <w:t xml:space="preserve"> and </w:t>
+      </w:r>
+      <w:proofErr w:type="spellStart"/>
+      <w:r>
+        <w:rPr>
+          <w:i w:val="0"/>
+        </w:rPr>
+        <w:t>ReactJS</w:t>
+      </w:r>
+      <w:proofErr w:type="spellEnd"/>
+      <w:r>
+        <w:rPr>
+          <w:i w:val="0"/>
+        </w:rPr>
+        <w:t xml:space="preserve"> based Maven </w:t>
+      </w:r>
+      <w:proofErr w:type="spellStart"/>
+      <w:r>
+        <w:rPr>
+          <w:i w:val="0"/>
+        </w:rPr>
+        <w:t>co</w:t>
+      </w:r>
+      <w:r>
+        <w:rPr>
+          <w:i w:val="0"/>
+        </w:rPr>
+        <w:t>mpilable</w:t>
+      </w:r>
+      <w:proofErr w:type="spellEnd"/>
+      <w:r>
+        <w:rPr>
+          <w:i w:val="0"/>
+        </w:rPr>
+        <w:t xml:space="preserve"> program that allows for staff administration to a company representative with appropriate rights</w:t>
       </w:r>
       <w:r>
         <w:rPr>
@@ -2364,76 +2497,76 @@
         </w:rPr>
         <w:t xml:space="preserve">This document is intended for anyone interested to learn about the concepts and architecture used in the </w:t>
       </w:r>
+      <w:proofErr w:type="spellStart"/>
       <w:r>
         <w:rPr>
           <w:i w:val="0"/>
         </w:rPr>
         <w:t>Staffr</w:t>
       </w:r>
-      <w:bookmarkStart w:id="11" w:name="_GoBack"/>
+      <w:proofErr w:type="spellEnd"/>
+      <w:r>
+        <w:rPr>
+          <w:i w:val="0"/>
+        </w:rPr>
+        <w:t xml:space="preserve"> project.</w:t>
+      </w:r>
+    </w:p>
+    <w:p>
+      <w:pPr>
+        <w:pStyle w:val="Heading1"/>
+      </w:pPr>
+      <w:bookmarkStart w:id="11" w:name="_Toc439994673"/>
+      <w:bookmarkStart w:id="12" w:name="_Toc468088046"/>
+      <w:r>
+        <w:t>Overall Description</w:t>
+      </w:r>
       <w:bookmarkEnd w:id="11"/>
-      <w:r>
-        <w:rPr>
-          <w:i w:val="0"/>
-        </w:rPr>
-        <w:t xml:space="preserve"> project.</w:t>
-      </w:r>
-    </w:p>
-    <w:p>
-      <w:pPr>
-        <w:pStyle w:val="Heading1"/>
-      </w:pPr>
-      <w:bookmarkStart w:id="12" w:name="_Toc439994673"/>
-      <w:bookmarkStart w:id="13" w:name="_Toc468088046"/>
-      <w:r>
-        <w:t>Overall Description</w:t>
-      </w:r>
       <w:bookmarkEnd w:id="12"/>
+    </w:p>
+    <w:p>
+      <w:pPr>
+        <w:pStyle w:val="Heading2"/>
+      </w:pPr>
+      <w:bookmarkStart w:id="13" w:name="_Toc439994674"/>
+      <w:bookmarkStart w:id="14" w:name="_Toc468088047"/>
+      <w:r>
+        <w:t>Product Perspective</w:t>
+      </w:r>
       <w:bookmarkEnd w:id="13"/>
+      <w:bookmarkEnd w:id="14"/>
+    </w:p>
+    <w:p>
+      <w:pPr>
+        <w:pStyle w:val="template"/>
+        <w:rPr>
+          <w:i w:val="0"/>
+        </w:rPr>
+      </w:pPr>
+      <w:r>
+        <w:rPr>
+          <w:i w:val="0"/>
+        </w:rPr>
+        <w:t>T</w:t>
+      </w:r>
+      <w:r>
+        <w:rPr>
+          <w:i w:val="0"/>
+        </w:rPr>
+        <w:t>his is a standalone product, completely independent in its basic functions. If its planned advanced functions are to be implemented, some use of external APIs is to be expected.</w:t>
+      </w:r>
     </w:p>
     <w:p>
       <w:pPr>
         <w:pStyle w:val="Heading2"/>
       </w:pPr>
-      <w:bookmarkStart w:id="14" w:name="_Toc439994674"/>
-      <w:bookmarkStart w:id="15" w:name="_Toc468088047"/>
-      <w:r>
-        <w:t>Product Perspective</w:t>
-      </w:r>
-      <w:bookmarkEnd w:id="14"/>
+      <w:bookmarkStart w:id="15" w:name="_Toc439994675"/>
+      <w:bookmarkStart w:id="16" w:name="_Toc468088048"/>
+      <w:r>
+        <w:t>Product Functions</w:t>
+      </w:r>
       <w:bookmarkEnd w:id="15"/>
-    </w:p>
-    <w:p>
-      <w:pPr>
-        <w:pStyle w:val="template"/>
-        <w:rPr>
-          <w:i w:val="0"/>
-        </w:rPr>
-      </w:pPr>
-      <w:r>
-        <w:rPr>
-          <w:i w:val="0"/>
-        </w:rPr>
-        <w:t>T</w:t>
-      </w:r>
-      <w:r>
-        <w:rPr>
-          <w:i w:val="0"/>
-        </w:rPr>
-        <w:t>his is a standalone product, completely independent in its basic functions. If its planned advanced functions are to be implemented, some use of external APIs is to be expected.</w:t>
-      </w:r>
-    </w:p>
-    <w:p>
-      <w:pPr>
-        <w:pStyle w:val="Heading2"/>
-      </w:pPr>
-      <w:bookmarkStart w:id="16" w:name="_Toc439994675"/>
-      <w:bookmarkStart w:id="17" w:name="_Toc468088048"/>
-      <w:r>
-        <w:t>Product Functions</w:t>
-      </w:r>
       <w:bookmarkEnd w:id="16"/>
-      <w:bookmarkEnd w:id="17"/>
     </w:p>
     <w:p>
       <w:pPr>
@@ -2456,14 +2589,142 @@
           <w:lang w:val="cs-CZ"/>
         </w:rPr>
       </w:pPr>
+      <w:proofErr w:type="spellStart"/>
       <w:r>
         <w:rPr>
           <w:rFonts w:ascii="Arial" w:hAnsi="Arial" w:cs="Arial"/>
           <w:sz w:val="22"/>
           <w:lang w:val="cs-CZ"/>
         </w:rPr>
-        <w:t>Adding an income/expense using a name, category and amount</w:t>
-      </w:r>
+        <w:t>Adding</w:t>
+      </w:r>
+      <w:proofErr w:type="spellEnd"/>
+      <w:r>
+        <w:rPr>
+          <w:rFonts w:ascii="Arial" w:hAnsi="Arial" w:cs="Arial"/>
+          <w:sz w:val="22"/>
+          <w:lang w:val="cs-CZ"/>
+        </w:rPr>
+        <w:t xml:space="preserve"> </w:t>
+      </w:r>
+      <w:proofErr w:type="spellStart"/>
+      <w:r>
+        <w:rPr>
+          <w:rFonts w:ascii="Arial" w:hAnsi="Arial" w:cs="Arial"/>
+          <w:sz w:val="22"/>
+          <w:lang w:val="cs-CZ"/>
+        </w:rPr>
+        <w:t>an</w:t>
+      </w:r>
+      <w:proofErr w:type="spellEnd"/>
+      <w:r>
+        <w:rPr>
+          <w:rFonts w:ascii="Arial" w:hAnsi="Arial" w:cs="Arial"/>
+          <w:sz w:val="22"/>
+          <w:lang w:val="cs-CZ"/>
+        </w:rPr>
+        <w:t xml:space="preserve"> </w:t>
+      </w:r>
+      <w:proofErr w:type="spellStart"/>
+      <w:r>
+        <w:rPr>
+          <w:rFonts w:ascii="Arial" w:hAnsi="Arial" w:cs="Arial"/>
+          <w:sz w:val="22"/>
+          <w:lang w:val="cs-CZ"/>
+        </w:rPr>
+        <w:t>income</w:t>
+      </w:r>
+      <w:proofErr w:type="spellEnd"/>
+      <w:r>
+        <w:rPr>
+          <w:rFonts w:ascii="Arial" w:hAnsi="Arial" w:cs="Arial"/>
+          <w:sz w:val="22"/>
+          <w:lang w:val="cs-CZ"/>
+        </w:rPr>
+        <w:t>/</w:t>
+      </w:r>
+      <w:proofErr w:type="spellStart"/>
+      <w:r>
+        <w:rPr>
+          <w:rFonts w:ascii="Arial" w:hAnsi="Arial" w:cs="Arial"/>
+          <w:sz w:val="22"/>
+          <w:lang w:val="cs-CZ"/>
+        </w:rPr>
+        <w:t>expense</w:t>
+      </w:r>
+      <w:proofErr w:type="spellEnd"/>
+      <w:r>
+        <w:rPr>
+          <w:rFonts w:ascii="Arial" w:hAnsi="Arial" w:cs="Arial"/>
+          <w:sz w:val="22"/>
+          <w:lang w:val="cs-CZ"/>
+        </w:rPr>
+        <w:t xml:space="preserve"> </w:t>
+      </w:r>
+      <w:proofErr w:type="spellStart"/>
+      <w:r>
+        <w:rPr>
+          <w:rFonts w:ascii="Arial" w:hAnsi="Arial" w:cs="Arial"/>
+          <w:sz w:val="22"/>
+          <w:lang w:val="cs-CZ"/>
+        </w:rPr>
+        <w:t>using</w:t>
+      </w:r>
+      <w:proofErr w:type="spellEnd"/>
+      <w:r>
+        <w:rPr>
+          <w:rFonts w:ascii="Arial" w:hAnsi="Arial" w:cs="Arial"/>
+          <w:sz w:val="22"/>
+          <w:lang w:val="cs-CZ"/>
+        </w:rPr>
+        <w:t xml:space="preserve"> a </w:t>
+      </w:r>
+      <w:proofErr w:type="spellStart"/>
+      <w:r>
+        <w:rPr>
+          <w:rFonts w:ascii="Arial" w:hAnsi="Arial" w:cs="Arial"/>
+          <w:sz w:val="22"/>
+          <w:lang w:val="cs-CZ"/>
+        </w:rPr>
+        <w:t>name</w:t>
+      </w:r>
+      <w:proofErr w:type="spellEnd"/>
+      <w:r>
+        <w:rPr>
+          <w:rFonts w:ascii="Arial" w:hAnsi="Arial" w:cs="Arial"/>
+          <w:sz w:val="22"/>
+          <w:lang w:val="cs-CZ"/>
+        </w:rPr>
+        <w:t xml:space="preserve">, </w:t>
+      </w:r>
+      <w:proofErr w:type="spellStart"/>
+      <w:r>
+        <w:rPr>
+          <w:rFonts w:ascii="Arial" w:hAnsi="Arial" w:cs="Arial"/>
+          <w:sz w:val="22"/>
+          <w:lang w:val="cs-CZ"/>
+        </w:rPr>
+        <w:t>category</w:t>
+      </w:r>
+      <w:proofErr w:type="spellEnd"/>
+      <w:r>
+        <w:rPr>
+          <w:rFonts w:ascii="Arial" w:hAnsi="Arial" w:cs="Arial"/>
+          <w:sz w:val="22"/>
+          <w:lang w:val="cs-CZ"/>
+        </w:rPr>
+        <w:t xml:space="preserve"> and </w:t>
+      </w:r>
+      <w:proofErr w:type="spellStart"/>
+      <w:r>
+        <w:rPr>
+          <w:rFonts w:ascii="Arial" w:hAnsi="Arial" w:cs="Arial"/>
+          <w:sz w:val="22"/>
+          <w:lang w:val="cs-CZ"/>
+        </w:rPr>
+        <w:t>amount</w:t>
+      </w:r>
+      <w:proofErr w:type="spellEnd"/>
     </w:p>
     <w:p>
       <w:pPr>
@@ -2478,13 +2739,257 @@
           <w:lang w:val="cs-CZ"/>
         </w:rPr>
       </w:pPr>
+      <w:proofErr w:type="spellStart"/>
       <w:r>
         <w:rPr>
           <w:rFonts w:ascii="Arial" w:hAnsi="Arial" w:cs="Arial"/>
           <w:sz w:val="22"/>
           <w:lang w:val="cs-CZ"/>
         </w:rPr>
-        <w:t>Showing an overview of the current wealth, with segmentation to different parts (accounts, cash, currencies, investments)</w:t>
+        <w:t>Showing</w:t>
+      </w:r>
+      <w:proofErr w:type="spellEnd"/>
+      <w:r>
+        <w:rPr>
+          <w:rFonts w:ascii="Arial" w:hAnsi="Arial" w:cs="Arial"/>
+          <w:sz w:val="22"/>
+          <w:lang w:val="cs-CZ"/>
+        </w:rPr>
+        <w:t xml:space="preserve"> </w:t>
+      </w:r>
+      <w:proofErr w:type="spellStart"/>
+      <w:r>
+        <w:rPr>
+          <w:rFonts w:ascii="Arial" w:hAnsi="Arial" w:cs="Arial"/>
+          <w:sz w:val="22"/>
+          <w:lang w:val="cs-CZ"/>
+        </w:rPr>
+        <w:t>an</w:t>
+      </w:r>
+      <w:proofErr w:type="spellEnd"/>
+      <w:r>
+        <w:rPr>
+          <w:rFonts w:ascii="Arial" w:hAnsi="Arial" w:cs="Arial"/>
+          <w:sz w:val="22"/>
+          <w:lang w:val="cs-CZ"/>
+        </w:rPr>
+        <w:t xml:space="preserve"> </w:t>
+      </w:r>
+      <w:proofErr w:type="spellStart"/>
+      <w:r>
+        <w:rPr>
+          <w:rFonts w:ascii="Arial" w:hAnsi="Arial" w:cs="Arial"/>
+          <w:sz w:val="22"/>
+          <w:lang w:val="cs-CZ"/>
+        </w:rPr>
+        <w:t>overview</w:t>
+      </w:r>
+      <w:proofErr w:type="spellEnd"/>
+      <w:r>
+        <w:rPr>
+          <w:rFonts w:ascii="Arial" w:hAnsi="Arial" w:cs="Arial"/>
+          <w:sz w:val="22"/>
+          <w:lang w:val="cs-CZ"/>
+        </w:rPr>
+        <w:t xml:space="preserve"> </w:t>
+      </w:r>
+      <w:proofErr w:type="spellStart"/>
+      <w:r>
+        <w:rPr>
+          <w:rFonts w:ascii="Arial" w:hAnsi="Arial" w:cs="Arial"/>
+          <w:sz w:val="22"/>
+          <w:lang w:val="cs-CZ"/>
+        </w:rPr>
+        <w:t>of</w:t>
+      </w:r>
+      <w:proofErr w:type="spellEnd"/>
+      <w:r>
+        <w:rPr>
+          <w:rFonts w:ascii="Arial" w:hAnsi="Arial" w:cs="Arial"/>
+          <w:sz w:val="22"/>
+          <w:lang w:val="cs-CZ"/>
+        </w:rPr>
+        <w:t xml:space="preserve"> </w:t>
+      </w:r>
+      <w:proofErr w:type="spellStart"/>
+      <w:r>
+        <w:rPr>
+          <w:rFonts w:ascii="Arial" w:hAnsi="Arial" w:cs="Arial"/>
+          <w:sz w:val="22"/>
+          <w:lang w:val="cs-CZ"/>
+        </w:rPr>
+        <w:t>the</w:t>
+      </w:r>
+      <w:proofErr w:type="spellEnd"/>
+      <w:r>
+        <w:rPr>
+          <w:rFonts w:ascii="Arial" w:hAnsi="Arial" w:cs="Arial"/>
+          <w:sz w:val="22"/>
+          <w:lang w:val="cs-CZ"/>
+        </w:rPr>
+        <w:t xml:space="preserve"> </w:t>
+      </w:r>
+      <w:proofErr w:type="spellStart"/>
+      <w:r>
+        <w:rPr>
+          <w:rFonts w:ascii="Arial" w:hAnsi="Arial" w:cs="Arial"/>
+          <w:sz w:val="22"/>
+          <w:lang w:val="cs-CZ"/>
+        </w:rPr>
+        <w:t>current</w:t>
+      </w:r>
+      <w:proofErr w:type="spellEnd"/>
+      <w:r>
+        <w:rPr>
+          <w:rFonts w:ascii="Arial" w:hAnsi="Arial" w:cs="Arial"/>
+          <w:sz w:val="22"/>
+          <w:lang w:val="cs-CZ"/>
+        </w:rPr>
+        <w:t xml:space="preserve"> </w:t>
+      </w:r>
+      <w:proofErr w:type="spellStart"/>
+      <w:r>
+        <w:rPr>
+          <w:rFonts w:ascii="Arial" w:hAnsi="Arial" w:cs="Arial"/>
+          <w:sz w:val="22"/>
+          <w:lang w:val="cs-CZ"/>
+        </w:rPr>
+        <w:t>wealth</w:t>
+      </w:r>
+      <w:proofErr w:type="spellEnd"/>
+      <w:r>
+        <w:rPr>
+          <w:rFonts w:ascii="Arial" w:hAnsi="Arial" w:cs="Arial"/>
+          <w:sz w:val="22"/>
+          <w:lang w:val="cs-CZ"/>
+        </w:rPr>
+        <w:t xml:space="preserve">, </w:t>
+      </w:r>
+      <w:proofErr w:type="spellStart"/>
+      <w:r>
+        <w:rPr>
+          <w:rFonts w:ascii="Arial" w:hAnsi="Arial" w:cs="Arial"/>
+          <w:sz w:val="22"/>
+          <w:lang w:val="cs-CZ"/>
+        </w:rPr>
+        <w:t>with</w:t>
+      </w:r>
+      <w:proofErr w:type="spellEnd"/>
+      <w:r>
+        <w:rPr>
+          <w:rFonts w:ascii="Arial" w:hAnsi="Arial" w:cs="Arial"/>
+          <w:sz w:val="22"/>
+          <w:lang w:val="cs-CZ"/>
+        </w:rPr>
+        <w:t xml:space="preserve"> </w:t>
+      </w:r>
+      <w:proofErr w:type="spellStart"/>
+      <w:r>
+        <w:rPr>
+          <w:rFonts w:ascii="Arial" w:hAnsi="Arial" w:cs="Arial"/>
+          <w:sz w:val="22"/>
+          <w:lang w:val="cs-CZ"/>
+        </w:rPr>
+        <w:t>segmentation</w:t>
+      </w:r>
+      <w:proofErr w:type="spellEnd"/>
+      <w:r>
+        <w:rPr>
+          <w:rFonts w:ascii="Arial" w:hAnsi="Arial" w:cs="Arial"/>
+          <w:sz w:val="22"/>
+          <w:lang w:val="cs-CZ"/>
+        </w:rPr>
+        <w:t xml:space="preserve"> to </w:t>
+      </w:r>
+      <w:proofErr w:type="spellStart"/>
+      <w:r>
+        <w:rPr>
+          <w:rFonts w:ascii="Arial" w:hAnsi="Arial" w:cs="Arial"/>
+          <w:sz w:val="22"/>
+          <w:lang w:val="cs-CZ"/>
+        </w:rPr>
+        <w:t>different</w:t>
+      </w:r>
+      <w:proofErr w:type="spellEnd"/>
+      <w:r>
+        <w:rPr>
+          <w:rFonts w:ascii="Arial" w:hAnsi="Arial" w:cs="Arial"/>
+          <w:sz w:val="22"/>
+          <w:lang w:val="cs-CZ"/>
+        </w:rPr>
+        <w:t xml:space="preserve"> </w:t>
+      </w:r>
+      <w:proofErr w:type="spellStart"/>
+      <w:r>
+        <w:rPr>
+          <w:rFonts w:ascii="Arial" w:hAnsi="Arial" w:cs="Arial"/>
+          <w:sz w:val="22"/>
+          <w:lang w:val="cs-CZ"/>
+        </w:rPr>
+        <w:t>parts</w:t>
+      </w:r>
+      <w:proofErr w:type="spellEnd"/>
+      <w:r>
+        <w:rPr>
+          <w:rFonts w:ascii="Arial" w:hAnsi="Arial" w:cs="Arial"/>
+          <w:sz w:val="22"/>
+          <w:lang w:val="cs-CZ"/>
+        </w:rPr>
+        <w:t xml:space="preserve"> (</w:t>
+      </w:r>
+      <w:proofErr w:type="spellStart"/>
+      <w:r>
+        <w:rPr>
+          <w:rFonts w:ascii="Arial" w:hAnsi="Arial" w:cs="Arial"/>
+          <w:sz w:val="22"/>
+          <w:lang w:val="cs-CZ"/>
+        </w:rPr>
+        <w:t>accounts</w:t>
+      </w:r>
+      <w:proofErr w:type="spellEnd"/>
+      <w:r>
+        <w:rPr>
+          <w:rFonts w:ascii="Arial" w:hAnsi="Arial" w:cs="Arial"/>
+          <w:sz w:val="22"/>
+          <w:lang w:val="cs-CZ"/>
+        </w:rPr>
+        <w:t xml:space="preserve">, cash, </w:t>
+      </w:r>
+      <w:proofErr w:type="spellStart"/>
+      <w:r>
+        <w:rPr>
+          <w:rFonts w:ascii="Arial" w:hAnsi="Arial" w:cs="Arial"/>
+          <w:sz w:val="22"/>
+          <w:lang w:val="cs-CZ"/>
+        </w:rPr>
+        <w:t>currencies</w:t>
+      </w:r>
+      <w:proofErr w:type="spellEnd"/>
+      <w:r>
+        <w:rPr>
+          <w:rFonts w:ascii="Arial" w:hAnsi="Arial" w:cs="Arial"/>
+          <w:sz w:val="22"/>
+          <w:lang w:val="cs-CZ"/>
+        </w:rPr>
+        <w:t xml:space="preserve">, </w:t>
+      </w:r>
+      <w:proofErr w:type="spellStart"/>
+      <w:r>
+        <w:rPr>
+          <w:rFonts w:ascii="Arial" w:hAnsi="Arial" w:cs="Arial"/>
+          <w:sz w:val="22"/>
+          <w:lang w:val="cs-CZ"/>
+        </w:rPr>
+        <w:t>investments</w:t>
+      </w:r>
+      <w:proofErr w:type="spellEnd"/>
+      <w:r>
+        <w:rPr>
+          <w:rFonts w:ascii="Arial" w:hAnsi="Arial" w:cs="Arial"/>
+          <w:sz w:val="22"/>
+          <w:lang w:val="cs-CZ"/>
+        </w:rPr>
+        <w:t>)</w:t>
       </w:r>
     </w:p>
     <w:p>
@@ -2500,14 +3005,52 @@
           <w:lang w:val="cs-CZ"/>
         </w:rPr>
       </w:pPr>
+      <w:proofErr w:type="spellStart"/>
       <w:r>
         <w:rPr>
           <w:rFonts w:ascii="Arial" w:hAnsi="Arial" w:cs="Arial"/>
           <w:sz w:val="22"/>
           <w:lang w:val="cs-CZ"/>
         </w:rPr>
-        <w:t>Historical development overview</w:t>
-      </w:r>
+        <w:t>Historical</w:t>
+      </w:r>
+      <w:proofErr w:type="spellEnd"/>
+      <w:r>
+        <w:rPr>
+          <w:rFonts w:ascii="Arial" w:hAnsi="Arial" w:cs="Arial"/>
+          <w:sz w:val="22"/>
+          <w:lang w:val="cs-CZ"/>
+        </w:rPr>
+        <w:t xml:space="preserve"> </w:t>
+      </w:r>
+      <w:proofErr w:type="spellStart"/>
+      <w:r>
+        <w:rPr>
+          <w:rFonts w:ascii="Arial" w:hAnsi="Arial" w:cs="Arial"/>
+          <w:sz w:val="22"/>
+          <w:lang w:val="cs-CZ"/>
+        </w:rPr>
+        <w:t>development</w:t>
+      </w:r>
+      <w:proofErr w:type="spellEnd"/>
+      <w:r>
+        <w:rPr>
+          <w:rFonts w:ascii="Arial" w:hAnsi="Arial" w:cs="Arial"/>
+          <w:sz w:val="22"/>
+          <w:lang w:val="cs-CZ"/>
+        </w:rPr>
+        <w:t xml:space="preserve"> </w:t>
+      </w:r>
+      <w:proofErr w:type="spellStart"/>
+      <w:r>
+        <w:rPr>
+          <w:rFonts w:ascii="Arial" w:hAnsi="Arial" w:cs="Arial"/>
+          <w:sz w:val="22"/>
+          <w:lang w:val="cs-CZ"/>
+        </w:rPr>
+        <w:t>overview</w:t>
+      </w:r>
+      <w:proofErr w:type="spellEnd"/>
     </w:p>
     <w:p>
       <w:pPr>
@@ -2522,13 +3065,95 @@
           <w:lang w:val="cs-CZ"/>
         </w:rPr>
       </w:pPr>
+      <w:proofErr w:type="spellStart"/>
       <w:r>
         <w:rPr>
           <w:rFonts w:ascii="Arial" w:hAnsi="Arial" w:cs="Arial"/>
           <w:sz w:val="22"/>
           <w:lang w:val="cs-CZ"/>
         </w:rPr>
-        <w:t xml:space="preserve">Category management – creation of own categories (Such as </w:t>
+        <w:t>Category</w:t>
+      </w:r>
+      <w:proofErr w:type="spellEnd"/>
+      <w:r>
+        <w:rPr>
+          <w:rFonts w:ascii="Arial" w:hAnsi="Arial" w:cs="Arial"/>
+          <w:sz w:val="22"/>
+          <w:lang w:val="cs-CZ"/>
+        </w:rPr>
+        <w:t xml:space="preserve"> management – </w:t>
+      </w:r>
+      <w:proofErr w:type="spellStart"/>
+      <w:r>
+        <w:rPr>
+          <w:rFonts w:ascii="Arial" w:hAnsi="Arial" w:cs="Arial"/>
+          <w:sz w:val="22"/>
+          <w:lang w:val="cs-CZ"/>
+        </w:rPr>
+        <w:t>creation</w:t>
+      </w:r>
+      <w:proofErr w:type="spellEnd"/>
+      <w:r>
+        <w:rPr>
+          <w:rFonts w:ascii="Arial" w:hAnsi="Arial" w:cs="Arial"/>
+          <w:sz w:val="22"/>
+          <w:lang w:val="cs-CZ"/>
+        </w:rPr>
+        <w:t xml:space="preserve"> </w:t>
+      </w:r>
+      <w:proofErr w:type="spellStart"/>
+      <w:r>
+        <w:rPr>
+          <w:rFonts w:ascii="Arial" w:hAnsi="Arial" w:cs="Arial"/>
+          <w:sz w:val="22"/>
+          <w:lang w:val="cs-CZ"/>
+        </w:rPr>
+        <w:t>of</w:t>
+      </w:r>
+      <w:proofErr w:type="spellEnd"/>
+      <w:r>
+        <w:rPr>
+          <w:rFonts w:ascii="Arial" w:hAnsi="Arial" w:cs="Arial"/>
+          <w:sz w:val="22"/>
+          <w:lang w:val="cs-CZ"/>
+        </w:rPr>
+        <w:t xml:space="preserve"> </w:t>
+      </w:r>
+      <w:proofErr w:type="spellStart"/>
+      <w:r>
+        <w:rPr>
+          <w:rFonts w:ascii="Arial" w:hAnsi="Arial" w:cs="Arial"/>
+          <w:sz w:val="22"/>
+          <w:lang w:val="cs-CZ"/>
+        </w:rPr>
+        <w:t>own</w:t>
+      </w:r>
+      <w:proofErr w:type="spellEnd"/>
+      <w:r>
+        <w:rPr>
+          <w:rFonts w:ascii="Arial" w:hAnsi="Arial" w:cs="Arial"/>
+          <w:sz w:val="22"/>
+          <w:lang w:val="cs-CZ"/>
+        </w:rPr>
+        <w:t xml:space="preserve"> </w:t>
+      </w:r>
+      <w:proofErr w:type="spellStart"/>
+      <w:r>
+        <w:rPr>
+          <w:rFonts w:ascii="Arial" w:hAnsi="Arial" w:cs="Arial"/>
+          <w:sz w:val="22"/>
+          <w:lang w:val="cs-CZ"/>
+        </w:rPr>
+        <w:t>categories</w:t>
+      </w:r>
+      <w:proofErr w:type="spellEnd"/>
+      <w:r>
+        <w:rPr>
+          <w:rFonts w:ascii="Arial" w:hAnsi="Arial" w:cs="Arial"/>
+          <w:sz w:val="22"/>
+          <w:lang w:val="cs-CZ"/>
+        </w:rPr>
+        <w:t xml:space="preserve"> (Such as </w:t>
       </w:r>
       <w:r>
         <w:rPr>
@@ -2551,13 +3176,203 @@
           <w:lang w:val="cs-CZ"/>
         </w:rPr>
       </w:pPr>
+      <w:proofErr w:type="spellStart"/>
       <w:r>
         <w:rPr>
           <w:rFonts w:ascii="Arial" w:hAnsi="Arial" w:cs="Arial"/>
           <w:sz w:val="22"/>
           <w:lang w:val="cs-CZ"/>
         </w:rPr>
-        <w:t>Option to create a financial plan, limits for spending and warnings when approaching them.</w:t>
+        <w:t>Option</w:t>
+      </w:r>
+      <w:proofErr w:type="spellEnd"/>
+      <w:r>
+        <w:rPr>
+          <w:rFonts w:ascii="Arial" w:hAnsi="Arial" w:cs="Arial"/>
+          <w:sz w:val="22"/>
+          <w:lang w:val="cs-CZ"/>
+        </w:rPr>
+        <w:t xml:space="preserve"> to </w:t>
+      </w:r>
+      <w:proofErr w:type="spellStart"/>
+      <w:r>
+        <w:rPr>
+          <w:rFonts w:ascii="Arial" w:hAnsi="Arial" w:cs="Arial"/>
+          <w:sz w:val="22"/>
+          <w:lang w:val="cs-CZ"/>
+        </w:rPr>
+        <w:t>create</w:t>
+      </w:r>
+      <w:proofErr w:type="spellEnd"/>
+      <w:r>
+        <w:rPr>
+          <w:rFonts w:ascii="Arial" w:hAnsi="Arial" w:cs="Arial"/>
+          <w:sz w:val="22"/>
+          <w:lang w:val="cs-CZ"/>
+        </w:rPr>
+        <w:t xml:space="preserve"> a </w:t>
+      </w:r>
+      <w:proofErr w:type="spellStart"/>
+      <w:r>
+        <w:rPr>
+          <w:rFonts w:ascii="Arial" w:hAnsi="Arial" w:cs="Arial"/>
+          <w:sz w:val="22"/>
+          <w:lang w:val="cs-CZ"/>
+        </w:rPr>
+        <w:t>financial</w:t>
+      </w:r>
+      <w:proofErr w:type="spellEnd"/>
+      <w:r>
+        <w:rPr>
+          <w:rFonts w:ascii="Arial" w:hAnsi="Arial" w:cs="Arial"/>
+          <w:sz w:val="22"/>
+          <w:lang w:val="cs-CZ"/>
+        </w:rPr>
+        <w:t xml:space="preserve"> </w:t>
+      </w:r>
+      <w:proofErr w:type="spellStart"/>
+      <w:r>
+        <w:rPr>
+          <w:rFonts w:ascii="Arial" w:hAnsi="Arial" w:cs="Arial"/>
+          <w:sz w:val="22"/>
+          <w:lang w:val="cs-CZ"/>
+        </w:rPr>
+        <w:t>plan</w:t>
+      </w:r>
+      <w:proofErr w:type="spellEnd"/>
+      <w:r>
+        <w:rPr>
+          <w:rFonts w:ascii="Arial" w:hAnsi="Arial" w:cs="Arial"/>
+          <w:sz w:val="22"/>
+          <w:lang w:val="cs-CZ"/>
+        </w:rPr>
+        <w:t xml:space="preserve">, </w:t>
+      </w:r>
+      <w:proofErr w:type="spellStart"/>
+      <w:r>
+        <w:rPr>
+          <w:rFonts w:ascii="Arial" w:hAnsi="Arial" w:cs="Arial"/>
+          <w:sz w:val="22"/>
+          <w:lang w:val="cs-CZ"/>
+        </w:rPr>
+        <w:t>limits</w:t>
+      </w:r>
+      <w:proofErr w:type="spellEnd"/>
+      <w:r>
+        <w:rPr>
+          <w:rFonts w:ascii="Arial" w:hAnsi="Arial" w:cs="Arial"/>
+          <w:sz w:val="22"/>
+          <w:lang w:val="cs-CZ"/>
+        </w:rPr>
+        <w:t xml:space="preserve"> </w:t>
+      </w:r>
+      <w:proofErr w:type="spellStart"/>
+      <w:r>
+        <w:rPr>
+          <w:rFonts w:ascii="Arial" w:hAnsi="Arial" w:cs="Arial"/>
+          <w:sz w:val="22"/>
+          <w:lang w:val="cs-CZ"/>
+        </w:rPr>
+        <w:t>for</w:t>
+      </w:r>
+      <w:proofErr w:type="spellEnd"/>
+      <w:r>
+        <w:rPr>
+          <w:rFonts w:ascii="Arial" w:hAnsi="Arial" w:cs="Arial"/>
+          <w:sz w:val="22"/>
+          <w:lang w:val="cs-CZ"/>
+        </w:rPr>
+        <w:t xml:space="preserve"> </w:t>
+      </w:r>
+      <w:proofErr w:type="spellStart"/>
+      <w:r>
+        <w:rPr>
+          <w:rFonts w:ascii="Arial" w:hAnsi="Arial" w:cs="Arial"/>
+          <w:sz w:val="22"/>
+          <w:lang w:val="cs-CZ"/>
+        </w:rPr>
+        <w:t>spending</w:t>
+      </w:r>
+      <w:proofErr w:type="spellEnd"/>
+      <w:r>
+        <w:rPr>
+          <w:rFonts w:ascii="Arial" w:hAnsi="Arial" w:cs="Arial"/>
+          <w:sz w:val="22"/>
+          <w:lang w:val="cs-CZ"/>
+        </w:rPr>
+        <w:t xml:space="preserve"> and </w:t>
+      </w:r>
+      <w:proofErr w:type="spellStart"/>
+      <w:r>
+        <w:rPr>
+          <w:rFonts w:ascii="Arial" w:hAnsi="Arial" w:cs="Arial"/>
+          <w:sz w:val="22"/>
+          <w:lang w:val="cs-CZ"/>
+        </w:rPr>
+        <w:t>warnings</w:t>
+      </w:r>
+      <w:proofErr w:type="spellEnd"/>
+      <w:r>
+        <w:rPr>
+          <w:rFonts w:ascii="Arial" w:hAnsi="Arial" w:cs="Arial"/>
+          <w:sz w:val="22"/>
+          <w:lang w:val="cs-CZ"/>
+        </w:rPr>
+        <w:t xml:space="preserve"> </w:t>
+      </w:r>
+      <w:proofErr w:type="spellStart"/>
+      <w:r>
+        <w:rPr>
+          <w:rFonts w:ascii="Arial" w:hAnsi="Arial" w:cs="Arial"/>
+          <w:sz w:val="22"/>
+          <w:lang w:val="cs-CZ"/>
+        </w:rPr>
+        <w:t>when</w:t>
+      </w:r>
+      <w:proofErr w:type="spellEnd"/>
+      <w:r>
+        <w:rPr>
+          <w:rFonts w:ascii="Arial" w:hAnsi="Arial" w:cs="Arial"/>
+          <w:sz w:val="22"/>
+          <w:lang w:val="cs-CZ"/>
+        </w:rPr>
+        <w:t xml:space="preserve"> </w:t>
+      </w:r>
+      <w:proofErr w:type="spellStart"/>
+      <w:r>
+        <w:rPr>
+          <w:rFonts w:ascii="Arial" w:hAnsi="Arial" w:cs="Arial"/>
+          <w:sz w:val="22"/>
+          <w:lang w:val="cs-CZ"/>
+        </w:rPr>
+        <w:t>approaching</w:t>
+      </w:r>
+      <w:proofErr w:type="spellEnd"/>
+      <w:r>
+        <w:rPr>
+          <w:rFonts w:ascii="Arial" w:hAnsi="Arial" w:cs="Arial"/>
+          <w:sz w:val="22"/>
+          <w:lang w:val="cs-CZ"/>
+        </w:rPr>
+        <w:t xml:space="preserve"> </w:t>
+      </w:r>
+      <w:proofErr w:type="spellStart"/>
+      <w:r>
+        <w:rPr>
+          <w:rFonts w:ascii="Arial" w:hAnsi="Arial" w:cs="Arial"/>
+          <w:sz w:val="22"/>
+          <w:lang w:val="cs-CZ"/>
+        </w:rPr>
+        <w:t>them</w:t>
+      </w:r>
+      <w:proofErr w:type="spellEnd"/>
+      <w:r>
+        <w:rPr>
+          <w:rFonts w:ascii="Arial" w:hAnsi="Arial" w:cs="Arial"/>
+          <w:sz w:val="22"/>
+          <w:lang w:val="cs-CZ"/>
+        </w:rPr>
+        <w:t>.</w:t>
       </w:r>
     </w:p>
     <w:p>
@@ -2771,13 +3586,149 @@
       <w:pPr>
         <w:pStyle w:val="Heading2"/>
       </w:pPr>
-      <w:bookmarkStart w:id="18" w:name="_Toc439994676"/>
-      <w:bookmarkStart w:id="19" w:name="_Toc468088049"/>
+      <w:bookmarkStart w:id="17" w:name="_Toc439994676"/>
+      <w:bookmarkStart w:id="18" w:name="_Toc468088049"/>
       <w:r>
         <w:t>User Classes and Characteristics</w:t>
       </w:r>
+      <w:bookmarkEnd w:id="17"/>
       <w:bookmarkEnd w:id="18"/>
+    </w:p>
+    <w:p>
+      <w:pPr>
+        <w:pStyle w:val="template"/>
+        <w:rPr>
+          <w:i w:val="0"/>
+        </w:rPr>
+      </w:pPr>
+      <w:r>
+        <w:rPr>
+          <w:i w:val="0"/>
+        </w:rPr>
+        <w:t>Apart from the state before logging in, t</w:t>
+      </w:r>
+      <w:r>
+        <w:rPr>
+          <w:i w:val="0"/>
+        </w:rPr>
+        <w:t xml:space="preserve">here are only two expected user classes defined within the </w:t>
+      </w:r>
+      <w:proofErr w:type="spellStart"/>
+      <w:r>
+        <w:rPr>
+          <w:i w:val="0"/>
+        </w:rPr>
+        <w:t>Staffr</w:t>
+      </w:r>
+      <w:proofErr w:type="spellEnd"/>
+      <w:r>
+        <w:rPr>
+          <w:i w:val="0"/>
+        </w:rPr>
+        <w:t xml:space="preserve"> project – user and admin. Both have very similar functions, only overall rights are different.</w:t>
+      </w:r>
+    </w:p>
+    <w:p>
+      <w:pPr>
+        <w:pStyle w:val="Heading3"/>
+      </w:pPr>
+      <w:r>
+        <w:t>Everyone (before logging in)</w:t>
+      </w:r>
+    </w:p>
+    <w:p>
+      <w:pPr>
+        <w:rPr>
+          <w:rFonts w:ascii="Arial" w:hAnsi="Arial" w:cs="Arial"/>
+          <w:sz w:val="22"/>
+        </w:rPr>
+      </w:pPr>
+      <w:r>
+        <w:rPr>
+          <w:rFonts w:ascii="Arial" w:hAnsi="Arial" w:cs="Arial"/>
+          <w:sz w:val="22"/>
+        </w:rPr>
+        <w:t xml:space="preserve">Anyone accessing the server/side program through a browser </w:t>
+      </w:r>
+      <w:r>
+        <w:rPr>
+          <w:rFonts w:ascii="Arial" w:hAnsi="Arial" w:cs="Arial"/>
+          <w:sz w:val="22"/>
+        </w:rPr>
+        <w:t>will be presented a simple form to log in with or the possibil</w:t>
+      </w:r>
+      <w:r>
+        <w:rPr>
+          <w:rFonts w:ascii="Arial" w:hAnsi="Arial" w:cs="Arial"/>
+          <w:sz w:val="22"/>
+        </w:rPr>
+        <w:t>ity to register into the system using a username and password.</w:t>
+      </w:r>
+    </w:p>
+    <w:p>
+      <w:pPr>
+        <w:pStyle w:val="Heading3"/>
+      </w:pPr>
+      <w:r>
+        <w:t>User</w:t>
+      </w:r>
+    </w:p>
+    <w:p>
+      <w:pPr>
+        <w:rPr>
+          <w:rFonts w:ascii="Arial" w:hAnsi="Arial" w:cs="Arial"/>
+          <w:sz w:val="22"/>
+        </w:rPr>
+      </w:pPr>
+      <w:r>
+        <w:rPr>
+          <w:rFonts w:ascii="Arial" w:hAnsi="Arial" w:cs="Arial"/>
+          <w:sz w:val="22"/>
+        </w:rPr>
+        <w:t>After logging in, a user can review his accounts, and after selecting one of them, has the possibility to review the history of the account, to se</w:t>
+      </w:r>
+      <w:r>
+        <w:rPr>
+          <w:rFonts w:ascii="Arial" w:hAnsi="Arial" w:cs="Arial"/>
+          <w:sz w:val="22"/>
+        </w:rPr>
+        <w:t>e the current balance broken down to separate categories, and to add new entries, both income and expense to the account log. The user can also select a settings screen where he can manage their own custom categories and tags for entries.</w:t>
+      </w:r>
+    </w:p>
+    <w:p>
+      <w:pPr>
+        <w:pStyle w:val="Heading3"/>
+      </w:pPr>
+      <w:r>
+        <w:t>Admin</w:t>
+      </w:r>
+    </w:p>
+    <w:p>
+      <w:pPr>
+        <w:rPr>
+          <w:rFonts w:ascii="Arial" w:hAnsi="Arial" w:cs="Arial"/>
+          <w:sz w:val="22"/>
+        </w:rPr>
+      </w:pPr>
+      <w:r>
+        <w:rPr>
+          <w:rFonts w:ascii="Arial" w:hAnsi="Arial" w:cs="Arial"/>
+          <w:sz w:val="22"/>
+        </w:rPr>
+        <w:t>An admin has all the rights a standard user has, but also can create and destroy all the default tags and categories visible to all users.</w:t>
+      </w:r>
+    </w:p>
+    <w:p>
+      <w:pPr>
+        <w:pStyle w:val="Heading2"/>
+      </w:pPr>
+      <w:bookmarkStart w:id="19" w:name="_Toc439994677"/>
+      <w:bookmarkStart w:id="20" w:name="_Toc468088050"/>
+      <w:r>
+        <w:t>Operating Environment</w:t>
+      </w:r>
       <w:bookmarkEnd w:id="19"/>
+      <w:bookmarkEnd w:id="20"/>
     </w:p>
     <w:p>
       <w:pPr>
@@ -2786,147 +3737,21 @@
           <w:i w:val="0"/>
         </w:rPr>
       </w:pPr>
-      <w:r>
-        <w:rPr>
-          <w:i w:val="0"/>
-        </w:rPr>
-        <w:t>Apart from the state before logging in, t</w:t>
-      </w:r>
-      <w:r>
-        <w:rPr>
-          <w:i w:val="0"/>
-        </w:rPr>
-        <w:t>here are only two expected user classes defined within the Cashr project – user and admin. Both have very similar functions, only overall rights are different.</w:t>
-      </w:r>
-    </w:p>
-    <w:p>
-      <w:pPr>
-        <w:pStyle w:val="Heading3"/>
-      </w:pPr>
-      <w:r>
-        <w:t>Everyone (before logging in)</w:t>
-      </w:r>
-    </w:p>
-    <w:p>
-      <w:pPr>
-        <w:rPr>
-          <w:rFonts w:ascii="Arial" w:hAnsi="Arial" w:cs="Arial"/>
-          <w:sz w:val="22"/>
-        </w:rPr>
-      </w:pPr>
-      <w:r>
-        <w:rPr>
-          <w:rFonts w:ascii="Arial" w:hAnsi="Arial" w:cs="Arial"/>
-          <w:sz w:val="22"/>
-        </w:rPr>
-        <w:t xml:space="preserve">Anyone accessing the server/side program through a browser </w:t>
-      </w:r>
-      <w:r>
-        <w:rPr>
-          <w:rFonts w:ascii="Arial" w:hAnsi="Arial" w:cs="Arial"/>
-          <w:sz w:val="22"/>
-        </w:rPr>
-        <w:t>will be presented a simple form to log in with or the possibil</w:t>
-      </w:r>
-      <w:r>
-        <w:rPr>
-          <w:rFonts w:ascii="Arial" w:hAnsi="Arial" w:cs="Arial"/>
-          <w:sz w:val="22"/>
-        </w:rPr>
-        <w:t>ity to register into the system using a username and password.</w:t>
-      </w:r>
-    </w:p>
-    <w:p>
-      <w:pPr>
-        <w:pStyle w:val="Heading3"/>
-      </w:pPr>
-      <w:r>
-        <w:t>User</w:t>
-      </w:r>
-    </w:p>
-    <w:p>
-      <w:pPr>
-        <w:rPr>
-          <w:rFonts w:ascii="Arial" w:hAnsi="Arial" w:cs="Arial"/>
-          <w:sz w:val="22"/>
-        </w:rPr>
-      </w:pPr>
-      <w:r>
-        <w:rPr>
-          <w:rFonts w:ascii="Arial" w:hAnsi="Arial" w:cs="Arial"/>
-          <w:sz w:val="22"/>
-        </w:rPr>
-        <w:t>After logging in, a user can review his accounts, and after selecting one of them, has the possibility to review the history of the account, to se</w:t>
-      </w:r>
-      <w:r>
-        <w:rPr>
-          <w:rFonts w:ascii="Arial" w:hAnsi="Arial" w:cs="Arial"/>
-          <w:sz w:val="22"/>
-        </w:rPr>
-        <w:t>e the current balance broken down to separate categories, and to add new entries, both income and expense to the account log. The user can also select a settings screen where he can manage their own custom categories and tags for entries.</w:t>
-      </w:r>
-    </w:p>
-    <w:p>
-      <w:pPr>
-        <w:pStyle w:val="Heading3"/>
-      </w:pPr>
-      <w:r>
-        <w:t>Admin</w:t>
-      </w:r>
-    </w:p>
-    <w:p>
-      <w:pPr>
-        <w:rPr>
-          <w:rFonts w:ascii="Arial" w:hAnsi="Arial" w:cs="Arial"/>
-          <w:sz w:val="22"/>
-        </w:rPr>
-      </w:pPr>
-      <w:r>
-        <w:rPr>
-          <w:rFonts w:ascii="Arial" w:hAnsi="Arial" w:cs="Arial"/>
-          <w:sz w:val="22"/>
-        </w:rPr>
-        <w:t>An admin has all the rights a standard user has, but also can create and destroy all the default tags and categories visible to all users.</w:t>
-      </w:r>
-    </w:p>
-    <w:p>
-      <w:pPr>
-        <w:pStyle w:val="Heading2"/>
-      </w:pPr>
-      <w:bookmarkStart w:id="20" w:name="_Toc439994677"/>
-      <w:bookmarkStart w:id="21" w:name="_Toc468088050"/>
-      <w:r>
-        <w:t>Operating Environment</w:t>
-      </w:r>
-      <w:bookmarkEnd w:id="20"/>
-      <w:bookmarkEnd w:id="21"/>
-    </w:p>
-    <w:p>
-      <w:pPr>
-        <w:pStyle w:val="template"/>
-        <w:rPr>
-          <w:i w:val="0"/>
-        </w:rPr>
-      </w:pPr>
-      <w:r>
-        <w:rPr>
-          <w:i w:val="0"/>
-          <w:noProof/>
-          <w:lang w:val="cs-CZ" w:eastAsia="cs-CZ"/>
-        </w:rPr>
+      <w:bookmarkStart w:id="21" w:name="_GoBack"/>
+      <w:r>
         <w:drawing>
-          <wp:anchor distT="0" distB="0" distL="114300" distR="114300" simplePos="0" relativeHeight="251660288" behindDoc="0" locked="0" layoutInCell="1" allowOverlap="1" wp14:anchorId="7C1EE7DE" wp14:editId="48B21972">
+          <wp:anchor distT="0" distB="0" distL="114300" distR="114300" simplePos="0" relativeHeight="251670528" behindDoc="0" locked="0" layoutInCell="1" allowOverlap="1">
             <wp:simplePos x="0" y="0"/>
             <wp:positionH relativeFrom="margin">
               <wp:align>center</wp:align>
             </wp:positionH>
             <wp:positionV relativeFrom="paragraph">
-              <wp:posOffset>390525</wp:posOffset>
+              <wp:posOffset>413385</wp:posOffset>
             </wp:positionV>
-            <wp:extent cx="2552065" cy="1873250"/>
-            <wp:effectExtent l="0" t="0" r="635" b="0"/>
+            <wp:extent cx="4400550" cy="2857500"/>
+            <wp:effectExtent l="0" t="0" r="0" b="0"/>
             <wp:wrapTopAndBottom/>
-            <wp:docPr id="15" name="Picture 15"/>
+            <wp:docPr id="1" name="Picture 1"/>
             <wp:cNvGraphicFramePr>
               <a:graphicFrameLocks xmlns:a="http://schemas.openxmlformats.org/drawingml/2006/main" noChangeAspect="1"/>
             </wp:cNvGraphicFramePr>
@@ -2934,7 +3759,7 @@
               <a:graphicData uri="http://schemas.openxmlformats.org/drawingml/2006/picture">
                 <pic:pic xmlns:pic="http://schemas.openxmlformats.org/drawingml/2006/picture">
                   <pic:nvPicPr>
-                    <pic:cNvPr id="0" name="Picture 2"/>
+                    <pic:cNvPr id="0" name="Picture 1"/>
                     <pic:cNvPicPr>
                       <a:picLocks noChangeAspect="1" noChangeArrowheads="1"/>
                     </pic:cNvPicPr>
@@ -2955,12 +3780,15 @@
                   <pic:spPr bwMode="auto">
                     <a:xfrm>
                       <a:off x="0" y="0"/>
-                      <a:ext cx="2552065" cy="1873250"/>
+                      <a:ext cx="4400550" cy="2857500"/>
                     </a:xfrm>
                     <a:prstGeom prst="rect">
                       <a:avLst/>
                     </a:prstGeom>
                     <a:noFill/>
+                    <a:ln>
+                      <a:noFill/>
+                    </a:ln>
                   </pic:spPr>
                 </pic:pic>
               </a:graphicData>
@@ -2974,12 +3802,21 @@
           </wp:anchor>
         </w:drawing>
       </w:r>
+      <w:bookmarkEnd w:id="21"/>
       <w:r>
         <w:rPr>
           <w:i w:val="0"/>
         </w:rPr>
         <w:t>The source code of the program is assembled mainly using Java Enterprise Edition. It is deployed on a Tomcat server environment, using a Postgres database to store inputted information.</w:t>
       </w:r>
+    </w:p>
+    <w:p>
+      <w:pPr>
+        <w:pStyle w:val="template"/>
+        <w:rPr>
+          <w:i w:val="0"/>
+        </w:rPr>
+      </w:pPr>
     </w:p>
     <w:p>
       <w:pPr>
@@ -2997,6 +3834,7 @@
       <w:bookmarkStart w:id="22" w:name="_Toc439994678"/>
       <w:bookmarkStart w:id="23" w:name="_Toc468088051"/>
       <w:r>
+        <w:lastRenderedPageBreak/>
         <w:t>Design and Implementation Constraints</w:t>
       </w:r>
       <w:bookmarkEnd w:id="22"/>
@@ -3013,7 +3851,21 @@
         <w:rPr>
           <w:i w:val="0"/>
         </w:rPr>
-        <w:t xml:space="preserve">If some of the advanced functions are to be implemented, the development is likely to be limited by external APIs – for example, if using an external API to recognize text, or when connecting to an external API handling the access to the stock exchange. </w:t>
+        <w:t xml:space="preserve">If some of the advanced functions are to be implemented, the development is likely to be limited by </w:t>
+      </w:r>
+      <w:proofErr w:type="gramStart"/>
+      <w:r>
+        <w:rPr>
+          <w:i w:val="0"/>
+        </w:rPr>
+        <w:t>external</w:t>
+      </w:r>
+      <w:proofErr w:type="gramEnd"/>
+      <w:r>
+        <w:rPr>
+          <w:i w:val="0"/>
+        </w:rPr>
+        <w:t xml:space="preserve"> APIs – for example, if using an external API to recognize text, or when connecting to an external API handling the access to the stock exchange. </w:t>
       </w:r>
     </w:p>
     <w:p>
@@ -3023,7 +3875,6 @@
       <w:bookmarkStart w:id="24" w:name="_Toc439994679"/>
       <w:bookmarkStart w:id="25" w:name="_Toc468088052"/>
       <w:r>
-        <w:lastRenderedPageBreak/>
         <w:t>User Documentation</w:t>
       </w:r>
       <w:bookmarkEnd w:id="24"/>
@@ -3614,11 +4465,7 @@
     </w:p>
     <w:p>
       <w:pPr>
-        <w:pStyle w:val="Heading2"/>
-        <w:numPr>
-          <w:ilvl w:val="0"/>
-          <w:numId w:val="0"/>
-        </w:numPr>
+        <w:pStyle w:val="Caption"/>
       </w:pPr>
       <w:bookmarkStart w:id="30" w:name="_Toc468088055"/>
       <w:r>
@@ -3713,7 +4560,7 @@
           </mc:Choice>
           <mc:Fallback>
             <w:pict>
-              <v:shape w14:anchorId="0DBD1813" id="Text Box 11" o:spid="_x0000_s1028" type="#_x0000_t202" style="position:absolute;margin-left:46.2pt;margin-top:275.75pt;width:390.1pt;height:.05pt;z-index:251669504;visibility:visible;mso-wrap-style:square;mso-wrap-distance-left:9pt;mso-wrap-distance-top:0;mso-wrap-distance-right:9pt;mso-wrap-distance-bottom:0;mso-position-horizontal:absolute;mso-position-horizontal-relative:text;mso-position-vertical:absolute;mso-position-vertical-relative:text;v-text-anchor:top" o:gfxdata="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" stroked="f">
+              <v:shape w14:anchorId="0DBD1813" id="Text Box 11" o:spid="_x0000_s1028" type="#_x0000_t202" style="position:absolute;left:0;text-align:left;margin-left:46.2pt;margin-top:275.75pt;width:390.1pt;height:.05pt;z-index:251669504;visibility:visible;mso-wrap-style:square;mso-wrap-distance-left:9pt;mso-wrap-distance-top:0;mso-wrap-distance-right:9pt;mso-wrap-distance-bottom:0;mso-position-horizontal:absolute;mso-position-horizontal-relative:text;mso-position-vertical:absolute;mso-position-vertical-relative:text;v-text-anchor:top" o:gfxdata="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" stroked="f">
                 <v:textbox style="mso-fit-shape-to-text:t" inset="0,0,0,0">
                   <w:txbxContent>
                     <w:p>
@@ -5006,8 +5853,16 @@
         <w:rPr>
           <w:i w:val="0"/>
         </w:rPr>
-        <w:t>The user selects Planning &gt; Enters limits and warnings &gt; system periodically checks whether user isn’t overdrafting</w:t>
-      </w:r>
+        <w:t xml:space="preserve">The user selects Planning &gt; Enters limits and warnings &gt; system periodically checks whether user isn’t </w:t>
+      </w:r>
+      <w:proofErr w:type="spellStart"/>
+      <w:r>
+        <w:rPr>
+          <w:i w:val="0"/>
+        </w:rPr>
+        <w:t>overdrafting</w:t>
+      </w:r>
+      <w:proofErr w:type="spellEnd"/>
     </w:p>
     <w:p>
       <w:pPr>
@@ -5034,7 +5889,21 @@
         <w:rPr>
           <w:i w:val="0"/>
         </w:rPr>
-        <w:t>The software is required to regularly assess users financial performance and give warnings when approaching overdraft</w:t>
+        <w:t xml:space="preserve">The software is required to regularly assess </w:t>
+      </w:r>
+      <w:proofErr w:type="gramStart"/>
+      <w:r>
+        <w:rPr>
+          <w:i w:val="0"/>
+        </w:rPr>
+        <w:t>users</w:t>
+      </w:r>
+      <w:proofErr w:type="gramEnd"/>
+      <w:r>
+        <w:rPr>
+          <w:i w:val="0"/>
+        </w:rPr>
+        <w:t xml:space="preserve"> financial performance and give warnings when approaching overdraft</w:t>
       </w:r>
     </w:p>
     <w:p>
@@ -5110,7 +5979,21 @@
         <w:rPr>
           <w:i w:val="0"/>
         </w:rPr>
-        <w:t>The user selects register &gt; Register using Google/Facebook &gt; Grants permission to Cashr to fetch email &gt; Registration complete</w:t>
+        <w:t xml:space="preserve">The user selects register &gt; Register using Google/Facebook &gt; Grants permission to </w:t>
+      </w:r>
+      <w:proofErr w:type="spellStart"/>
+      <w:r>
+        <w:rPr>
+          <w:i w:val="0"/>
+        </w:rPr>
+        <w:t>Staffr</w:t>
+      </w:r>
+      <w:proofErr w:type="spellEnd"/>
+      <w:r>
+        <w:rPr>
+          <w:i w:val="0"/>
+        </w:rPr>
+        <w:t xml:space="preserve"> to fetch email &gt; Registration complete</w:t>
       </w:r>
     </w:p>
     <w:p>
@@ -5269,7 +6152,21 @@
         <w:rPr>
           <w:i w:val="0"/>
         </w:rPr>
-        <w:t xml:space="preserve">The user will be able to connect to a bank account and automatically synchronise his transactions  </w:t>
+        <w:t xml:space="preserve">The user will be able to connect to a bank account and automatically </w:t>
+      </w:r>
+      <w:proofErr w:type="spellStart"/>
+      <w:r>
+        <w:rPr>
+          <w:i w:val="0"/>
+        </w:rPr>
+        <w:t>synchronise</w:t>
+      </w:r>
+      <w:proofErr w:type="spellEnd"/>
+      <w:r>
+        <w:rPr>
+          <w:i w:val="0"/>
+        </w:rPr>
+        <w:t xml:space="preserve"> his transactions  </w:t>
       </w:r>
     </w:p>
     <w:p>
@@ -5679,7 +6576,21 @@
         <w:rPr>
           <w:i w:val="0"/>
         </w:rPr>
-        <w:t xml:space="preserve">The project is required to have at least five database tables, have at least one M:N relation and use one dependency. </w:t>
+        <w:t>The project is required to have at least five database tables, have at least one M</w:t>
+      </w:r>
+      <w:proofErr w:type="gramStart"/>
+      <w:r>
+        <w:rPr>
+          <w:i w:val="0"/>
+        </w:rPr>
+        <w:t>:N</w:t>
+      </w:r>
+      <w:proofErr w:type="gramEnd"/>
+      <w:r>
+        <w:rPr>
+          <w:i w:val="0"/>
+        </w:rPr>
+        <w:t xml:space="preserve"> relation and use one dependency. </w:t>
       </w:r>
     </w:p>
     <w:p>
@@ -6131,8 +7042,13 @@
       <w:t xml:space="preserve"> </w:t>
     </w:r>
     <w:r>
-      <w:t>Requirements Specification for Project Cashr</w:t>
+      <w:t xml:space="preserve">Requirements Specification for Project </w:t>
     </w:r>
+    <w:proofErr w:type="spellStart"/>
+    <w:r>
+      <w:t>Staffr</w:t>
+    </w:r>
+    <w:proofErr w:type="spellEnd"/>
     <w:r>
       <w:tab/>
     </w:r>
@@ -6173,6 +7089,9 @@
       </w:tabs>
     </w:pPr>
     <w:r>
+      <w:t xml:space="preserve">CP1: </w:t>
+    </w:r>
+    <w:r>
       <w:t>Software</w:t>
     </w:r>
     <w:r>
@@ -6184,12 +7103,11 @@
     <w:r>
       <w:t xml:space="preserve">Requirements Specification for Project </w:t>
     </w:r>
+    <w:proofErr w:type="spellStart"/>
     <w:r>
       <w:t>Staffr</w:t>
     </w:r>
-    <w:r>
-      <w:tab/>
-    </w:r>
+    <w:proofErr w:type="spellEnd"/>
     <w:r>
       <w:tab/>
       <w:t xml:space="preserve">Page </w:t>
@@ -7102,7 +8020,6 @@
   <w:style w:type="character" w:default="1" w:styleId="DefaultParagraphFont">
     <w:name w:val="Default Paragraph Font"/>
     <w:uiPriority w:val="1"/>
-    <w:semiHidden/>
     <w:unhideWhenUsed/>
   </w:style>
   <w:style w:type="table" w:default="1" w:styleId="TableNormal">
@@ -7792,7 +8709,7 @@
 </file>
 
 <file path=customXml/itemProps1.xml><?xml version="1.0" encoding="utf-8"?>
-<ds:datastoreItem xmlns:ds="http://schemas.openxmlformats.org/officeDocument/2006/customXml" ds:itemID="{300AB103-010B-4A6F-9FEC-854A0C13D3E2}">
+<ds:datastoreItem xmlns:ds="http://schemas.openxmlformats.org/officeDocument/2006/customXml" ds:itemID="{EE7EF612-CBC8-452D-A866-9EC048AE4673}">
   <ds:schemaRefs>
     <ds:schemaRef ds:uri="http://schemas.openxmlformats.org/officeDocument/2006/bibliography"/>
   </ds:schemaRefs>

</xml_diff>